<commit_message>
add .exe zip file + change GDD
</commit_message>
<xml_diff>
--- a/Flappy Bird 2.0_Game Design Document.docx
+++ b/Flappy Bird 2.0_Game Design Document.docx
@@ -712,7 +712,109 @@
         <w:rPr>
           <w:rFonts w:ascii="Cambria" w:hAnsi="Cambria"/>
         </w:rPr>
-        <w:t>Star: give +3 bonus points when hit</w:t>
+        <w:t xml:space="preserve">Star: give +3 bonus points when </w:t>
+      </w:r>
+      <w:r>
+        <w:rPr>
+          <w:rFonts w:ascii="Cambria" w:hAnsi="Cambria"/>
+        </w:rPr>
+        <w:t>collected</w:t>
+      </w:r>
+    </w:p>
+    <w:p>
+      <w:pPr>
+        <w:pStyle w:val="ListParagraph"/>
+        <w:numPr>
+          <w:ilvl w:val="0"/>
+          <w:numId w:val="5"/>
+        </w:numPr>
+        <w:rPr>
+          <w:rFonts w:ascii="Cambria" w:hAnsi="Cambria"/>
+        </w:rPr>
+      </w:pPr>
+      <w:r>
+        <w:rPr>
+          <w:rFonts w:ascii="Cambria" w:hAnsi="Cambria"/>
+        </w:rPr>
+        <w:t xml:space="preserve">Abilities: </w:t>
+      </w:r>
+      <w:r>
+        <w:rPr>
+          <w:rFonts w:ascii="Cambria" w:hAnsi="Cambria"/>
+        </w:rPr>
+        <w:t>Each bird possesses a unique ability with a 5-second cooldown that begins after the ability ends.</w:t>
+      </w:r>
+      <w:r>
+        <w:rPr>
+          <w:rFonts w:ascii="Cambria" w:hAnsi="Cambria"/>
+        </w:rPr>
+        <w:t xml:space="preserve"> </w:t>
+      </w:r>
+    </w:p>
+    <w:p>
+      <w:pPr>
+        <w:pStyle w:val="ListParagraph"/>
+        <w:numPr>
+          <w:ilvl w:val="1"/>
+          <w:numId w:val="5"/>
+        </w:numPr>
+        <w:rPr>
+          <w:rFonts w:ascii="Cambria" w:hAnsi="Cambria"/>
+        </w:rPr>
+      </w:pPr>
+      <w:r>
+        <w:rPr>
+          <w:rFonts w:ascii="Cambria" w:hAnsi="Cambria"/>
+        </w:rPr>
+        <w:t>Red Bird: Slows down time for 8 seconds.</w:t>
+      </w:r>
+    </w:p>
+    <w:p>
+      <w:pPr>
+        <w:pStyle w:val="ListParagraph"/>
+        <w:numPr>
+          <w:ilvl w:val="1"/>
+          <w:numId w:val="5"/>
+        </w:numPr>
+        <w:rPr>
+          <w:rFonts w:ascii="Cambria" w:hAnsi="Cambria"/>
+        </w:rPr>
+      </w:pPr>
+      <w:r>
+        <w:rPr>
+          <w:rFonts w:ascii="Cambria" w:hAnsi="Cambria"/>
+        </w:rPr>
+        <w:t>Blue Bird: Shrinks for 8 seconds.</w:t>
+      </w:r>
+    </w:p>
+    <w:p>
+      <w:pPr>
+        <w:pStyle w:val="ListParagraph"/>
+        <w:numPr>
+          <w:ilvl w:val="1"/>
+          <w:numId w:val="5"/>
+        </w:numPr>
+        <w:rPr>
+          <w:rFonts w:ascii="Cambria" w:hAnsi="Cambria"/>
+        </w:rPr>
+      </w:pPr>
+      <w:r>
+        <w:rPr>
+          <w:rFonts w:ascii="Cambria" w:hAnsi="Cambria"/>
+        </w:rPr>
+        <w:t>Yellow Bird: Become intangible for 5 seconds</w:t>
+      </w:r>
+      <w:r>
+        <w:rPr>
+          <w:rFonts w:ascii="Cambria" w:hAnsi="Cambria"/>
+        </w:rPr>
+        <w:t xml:space="preserve"> (won’t be able to pick up power-ups)</w:t>
+      </w:r>
+      <w:r>
+        <w:rPr>
+          <w:rFonts w:ascii="Cambria" w:hAnsi="Cambria"/>
+        </w:rPr>
+        <w:t>.</w:t>
       </w:r>
     </w:p>
     <w:p>
@@ -1263,6 +1365,7 @@
         <w:rPr>
           <w:rFonts w:ascii="Cambria" w:hAnsi="Cambria"/>
         </w:rPr>
+        <w:lastRenderedPageBreak/>
         <w:t>Start Game</w:t>
       </w:r>
     </w:p>
@@ -1299,7 +1402,7 @@
         <w:rPr>
           <w:rFonts w:ascii="Cambria" w:hAnsi="Cambria"/>
         </w:rPr>
-        <w:t>Credits</w:t>
+        <w:t>Exit Button</w:t>
       </w:r>
     </w:p>
     <w:p>
@@ -1371,7 +1474,6 @@
         <w:rPr>
           <w:rFonts w:ascii="Cambria" w:hAnsi="Cambria"/>
         </w:rPr>
-        <w:lastRenderedPageBreak/>
         <w:t>High Score: Top right</w:t>
       </w:r>
     </w:p>
@@ -1390,7 +1492,7 @@
         <w:rPr>
           <w:rFonts w:ascii="Cambria" w:hAnsi="Cambria"/>
         </w:rPr>
-        <w:t>Shield Timer (if active)</w:t>
+        <w:t>Pause Scene</w:t>
       </w:r>
     </w:p>
     <w:p>
@@ -1587,6 +1689,12 @@
         <w:rPr>
           <w:rFonts w:ascii="Cambria" w:hAnsi="Cambria"/>
         </w:rPr>
+        <w:t xml:space="preserve">Power-Up and Pipe </w:t>
+      </w:r>
+      <w:r>
+        <w:rPr>
+          <w:rFonts w:ascii="Cambria" w:hAnsi="Cambria"/>
+        </w:rPr>
         <w:t>Spawn Logic:</w:t>
       </w:r>
     </w:p>
@@ -1677,21 +1785,7 @@
         <w:rPr>
           <w:rFonts w:ascii="Cambria" w:hAnsi="Cambria"/>
         </w:rPr>
-        <w:t>Score saving (</w:t>
-      </w:r>
-      <w:proofErr w:type="spellStart"/>
-      <w:r>
-        <w:rPr>
-          <w:rFonts w:ascii="Cambria" w:hAnsi="Cambria"/>
-        </w:rPr>
-        <w:t>PlayerPrefs</w:t>
-      </w:r>
-      <w:proofErr w:type="spellEnd"/>
-      <w:r>
-        <w:rPr>
-          <w:rFonts w:ascii="Cambria" w:hAnsi="Cambria"/>
-        </w:rPr>
-        <w:t>)</w:t>
+        <w:t>Score saving (PlayerPrefs)</w:t>
       </w:r>
     </w:p>
     <w:p>
@@ -3577,7 +3671,6 @@
   <w:style w:type="character" w:default="1" w:styleId="DefaultParagraphFont">
     <w:name w:val="Default Paragraph Font"/>
     <w:uiPriority w:val="1"/>
-    <w:semiHidden/>
     <w:unhideWhenUsed/>
   </w:style>
   <w:style w:type="table" w:default="1" w:styleId="TableNormal">

</xml_diff>